<commit_message>
Update Activity 2 - Part 1 RCoon.docx
</commit_message>
<xml_diff>
--- a/Topic 2/Activity 2 - Part 1 RCoon.docx
+++ b/Topic 2/Activity 2 - Part 1 RCoon.docx
@@ -163,6 +163,397 @@
     <w:p>
       <w:pPr>
         <w:jc w:val="center"/>
+      </w:pPr>
+    </w:p>
+    <w:p>
+      <w:r>
+        <w:lastRenderedPageBreak/>
+        <w:t>Screenshots:</w:t>
+      </w:r>
+    </w:p>
+    <w:p>
+      <w:r>
+        <w:drawing>
+          <wp:inline distT="0" distB="0" distL="0" distR="0" wp14:anchorId="6848F8FA" wp14:editId="702B1493">
+            <wp:extent cx="5943600" cy="1870075"/>
+            <wp:effectExtent l="0" t="0" r="0" b="0"/>
+            <wp:docPr id="873817295" name="Picture 1" descr="A screenshot of a computer&#10;&#10;Description automatically generated with medium confidence"/>
+            <wp:cNvGraphicFramePr>
+              <a:graphicFrameLocks xmlns:a="http://schemas.openxmlformats.org/drawingml/2006/main" noChangeAspect="1"/>
+            </wp:cNvGraphicFramePr>
+            <a:graphic xmlns:a="http://schemas.openxmlformats.org/drawingml/2006/main">
+              <a:graphicData uri="http://schemas.openxmlformats.org/drawingml/2006/picture">
+                <pic:pic xmlns:pic="http://schemas.openxmlformats.org/drawingml/2006/picture">
+                  <pic:nvPicPr>
+                    <pic:cNvPr id="873817295" name="Picture 1" descr="A screenshot of a computer&#10;&#10;Description automatically generated with medium confidence"/>
+                    <pic:cNvPicPr/>
+                  </pic:nvPicPr>
+                  <pic:blipFill>
+                    <a:blip r:embed="rId4"/>
+                    <a:stretch>
+                      <a:fillRect/>
+                    </a:stretch>
+                  </pic:blipFill>
+                  <pic:spPr>
+                    <a:xfrm>
+                      <a:off x="0" y="0"/>
+                      <a:ext cx="5943600" cy="1870075"/>
+                    </a:xfrm>
+                    <a:prstGeom prst="rect">
+                      <a:avLst/>
+                    </a:prstGeom>
+                  </pic:spPr>
+                </pic:pic>
+              </a:graphicData>
+            </a:graphic>
+          </wp:inline>
+        </w:drawing>
+      </w:r>
+    </w:p>
+    <w:p/>
+    <w:p>
+      <w:r>
+        <w:drawing>
+          <wp:inline distT="0" distB="0" distL="0" distR="0" wp14:anchorId="2279042E" wp14:editId="2D5537C4">
+            <wp:extent cx="5943600" cy="2283460"/>
+            <wp:effectExtent l="0" t="0" r="0" b="2540"/>
+            <wp:docPr id="605749917" name="Picture 1" descr="A screenshot of a computer&#10;&#10;Description automatically generated with medium confidence"/>
+            <wp:cNvGraphicFramePr>
+              <a:graphicFrameLocks xmlns:a="http://schemas.openxmlformats.org/drawingml/2006/main" noChangeAspect="1"/>
+            </wp:cNvGraphicFramePr>
+            <a:graphic xmlns:a="http://schemas.openxmlformats.org/drawingml/2006/main">
+              <a:graphicData uri="http://schemas.openxmlformats.org/drawingml/2006/picture">
+                <pic:pic xmlns:pic="http://schemas.openxmlformats.org/drawingml/2006/picture">
+                  <pic:nvPicPr>
+                    <pic:cNvPr id="605749917" name="Picture 1" descr="A screenshot of a computer&#10;&#10;Description automatically generated with medium confidence"/>
+                    <pic:cNvPicPr/>
+                  </pic:nvPicPr>
+                  <pic:blipFill>
+                    <a:blip r:embed="rId5"/>
+                    <a:stretch>
+                      <a:fillRect/>
+                    </a:stretch>
+                  </pic:blipFill>
+                  <pic:spPr>
+                    <a:xfrm>
+                      <a:off x="0" y="0"/>
+                      <a:ext cx="5943600" cy="2283460"/>
+                    </a:xfrm>
+                    <a:prstGeom prst="rect">
+                      <a:avLst/>
+                    </a:prstGeom>
+                  </pic:spPr>
+                </pic:pic>
+              </a:graphicData>
+            </a:graphic>
+          </wp:inline>
+        </w:drawing>
+      </w:r>
+    </w:p>
+    <w:p/>
+    <w:p>
+      <w:r>
+        <w:drawing>
+          <wp:inline distT="0" distB="0" distL="0" distR="0" wp14:anchorId="5865DA4F" wp14:editId="41C1AB60">
+            <wp:extent cx="5943600" cy="1941195"/>
+            <wp:effectExtent l="0" t="0" r="0" b="1905"/>
+            <wp:docPr id="1925375898" name="Picture 1" descr="A screen shot of a computer&#10;&#10;Description automatically generated with medium confidence"/>
+            <wp:cNvGraphicFramePr>
+              <a:graphicFrameLocks xmlns:a="http://schemas.openxmlformats.org/drawingml/2006/main" noChangeAspect="1"/>
+            </wp:cNvGraphicFramePr>
+            <a:graphic xmlns:a="http://schemas.openxmlformats.org/drawingml/2006/main">
+              <a:graphicData uri="http://schemas.openxmlformats.org/drawingml/2006/picture">
+                <pic:pic xmlns:pic="http://schemas.openxmlformats.org/drawingml/2006/picture">
+                  <pic:nvPicPr>
+                    <pic:cNvPr id="1925375898" name="Picture 1" descr="A screen shot of a computer&#10;&#10;Description automatically generated with medium confidence"/>
+                    <pic:cNvPicPr/>
+                  </pic:nvPicPr>
+                  <pic:blipFill>
+                    <a:blip r:embed="rId6"/>
+                    <a:stretch>
+                      <a:fillRect/>
+                    </a:stretch>
+                  </pic:blipFill>
+                  <pic:spPr>
+                    <a:xfrm>
+                      <a:off x="0" y="0"/>
+                      <a:ext cx="5943600" cy="1941195"/>
+                    </a:xfrm>
+                    <a:prstGeom prst="rect">
+                      <a:avLst/>
+                    </a:prstGeom>
+                  </pic:spPr>
+                </pic:pic>
+              </a:graphicData>
+            </a:graphic>
+          </wp:inline>
+        </w:drawing>
+      </w:r>
+    </w:p>
+    <w:p/>
+    <w:p>
+      <w:r>
+        <w:lastRenderedPageBreak/>
+        <w:drawing>
+          <wp:inline distT="0" distB="0" distL="0" distR="0" wp14:anchorId="4D38B349" wp14:editId="62A17C1C">
+            <wp:extent cx="5943600" cy="1398270"/>
+            <wp:effectExtent l="0" t="0" r="0" b="0"/>
+            <wp:docPr id="444313971" name="Picture 1" descr="A screen shot of a message&#10;&#10;Description automatically generated with medium confidence"/>
+            <wp:cNvGraphicFramePr>
+              <a:graphicFrameLocks xmlns:a="http://schemas.openxmlformats.org/drawingml/2006/main" noChangeAspect="1"/>
+            </wp:cNvGraphicFramePr>
+            <a:graphic xmlns:a="http://schemas.openxmlformats.org/drawingml/2006/main">
+              <a:graphicData uri="http://schemas.openxmlformats.org/drawingml/2006/picture">
+                <pic:pic xmlns:pic="http://schemas.openxmlformats.org/drawingml/2006/picture">
+                  <pic:nvPicPr>
+                    <pic:cNvPr id="444313971" name="Picture 1" descr="A screen shot of a message&#10;&#10;Description automatically generated with medium confidence"/>
+                    <pic:cNvPicPr/>
+                  </pic:nvPicPr>
+                  <pic:blipFill>
+                    <a:blip r:embed="rId7"/>
+                    <a:stretch>
+                      <a:fillRect/>
+                    </a:stretch>
+                  </pic:blipFill>
+                  <pic:spPr>
+                    <a:xfrm>
+                      <a:off x="0" y="0"/>
+                      <a:ext cx="5943600" cy="1398270"/>
+                    </a:xfrm>
+                    <a:prstGeom prst="rect">
+                      <a:avLst/>
+                    </a:prstGeom>
+                  </pic:spPr>
+                </pic:pic>
+              </a:graphicData>
+            </a:graphic>
+          </wp:inline>
+        </w:drawing>
+      </w:r>
+    </w:p>
+    <w:p/>
+    <w:p>
+      <w:r>
+        <w:drawing>
+          <wp:inline distT="0" distB="0" distL="0" distR="0" wp14:anchorId="2F03DB15" wp14:editId="14EF4F60">
+            <wp:extent cx="5943600" cy="1751330"/>
+            <wp:effectExtent l="0" t="0" r="0" b="1270"/>
+            <wp:docPr id="1545456770" name="Picture 1" descr="A screenshot of a computer&#10;&#10;Description automatically generated"/>
+            <wp:cNvGraphicFramePr>
+              <a:graphicFrameLocks xmlns:a="http://schemas.openxmlformats.org/drawingml/2006/main" noChangeAspect="1"/>
+            </wp:cNvGraphicFramePr>
+            <a:graphic xmlns:a="http://schemas.openxmlformats.org/drawingml/2006/main">
+              <a:graphicData uri="http://schemas.openxmlformats.org/drawingml/2006/picture">
+                <pic:pic xmlns:pic="http://schemas.openxmlformats.org/drawingml/2006/picture">
+                  <pic:nvPicPr>
+                    <pic:cNvPr id="1545456770" name="Picture 1" descr="A screenshot of a computer&#10;&#10;Description automatically generated"/>
+                    <pic:cNvPicPr/>
+                  </pic:nvPicPr>
+                  <pic:blipFill>
+                    <a:blip r:embed="rId8"/>
+                    <a:stretch>
+                      <a:fillRect/>
+                    </a:stretch>
+                  </pic:blipFill>
+                  <pic:spPr>
+                    <a:xfrm>
+                      <a:off x="0" y="0"/>
+                      <a:ext cx="5943600" cy="1751330"/>
+                    </a:xfrm>
+                    <a:prstGeom prst="rect">
+                      <a:avLst/>
+                    </a:prstGeom>
+                  </pic:spPr>
+                </pic:pic>
+              </a:graphicData>
+            </a:graphic>
+          </wp:inline>
+        </w:drawing>
+      </w:r>
+    </w:p>
+    <w:p/>
+    <w:p>
+      <w:r>
+        <w:drawing>
+          <wp:inline distT="0" distB="0" distL="0" distR="0" wp14:anchorId="709275D1" wp14:editId="194C6328">
+            <wp:extent cx="5943600" cy="1847215"/>
+            <wp:effectExtent l="0" t="0" r="0" b="635"/>
+            <wp:docPr id="1589526346" name="Picture 1" descr="A screenshot of a computer&#10;&#10;Description automatically generated"/>
+            <wp:cNvGraphicFramePr>
+              <a:graphicFrameLocks xmlns:a="http://schemas.openxmlformats.org/drawingml/2006/main" noChangeAspect="1"/>
+            </wp:cNvGraphicFramePr>
+            <a:graphic xmlns:a="http://schemas.openxmlformats.org/drawingml/2006/main">
+              <a:graphicData uri="http://schemas.openxmlformats.org/drawingml/2006/picture">
+                <pic:pic xmlns:pic="http://schemas.openxmlformats.org/drawingml/2006/picture">
+                  <pic:nvPicPr>
+                    <pic:cNvPr id="1589526346" name="Picture 1" descr="A screenshot of a computer&#10;&#10;Description automatically generated"/>
+                    <pic:cNvPicPr/>
+                  </pic:nvPicPr>
+                  <pic:blipFill>
+                    <a:blip r:embed="rId9"/>
+                    <a:stretch>
+                      <a:fillRect/>
+                    </a:stretch>
+                  </pic:blipFill>
+                  <pic:spPr>
+                    <a:xfrm>
+                      <a:off x="0" y="0"/>
+                      <a:ext cx="5943600" cy="1847215"/>
+                    </a:xfrm>
+                    <a:prstGeom prst="rect">
+                      <a:avLst/>
+                    </a:prstGeom>
+                  </pic:spPr>
+                </pic:pic>
+              </a:graphicData>
+            </a:graphic>
+          </wp:inline>
+        </w:drawing>
+      </w:r>
+    </w:p>
+    <w:p/>
+    <w:p>
+      <w:r>
+        <w:lastRenderedPageBreak/>
+        <w:drawing>
+          <wp:inline distT="0" distB="0" distL="0" distR="0" wp14:anchorId="1B1D7597" wp14:editId="16DB5660">
+            <wp:extent cx="5943600" cy="2249170"/>
+            <wp:effectExtent l="0" t="0" r="0" b="0"/>
+            <wp:docPr id="518419506" name="Picture 1" descr="A picture containing text, screenshot, software, multimedia software&#10;&#10;Description automatically generated"/>
+            <wp:cNvGraphicFramePr>
+              <a:graphicFrameLocks xmlns:a="http://schemas.openxmlformats.org/drawingml/2006/main" noChangeAspect="1"/>
+            </wp:cNvGraphicFramePr>
+            <a:graphic xmlns:a="http://schemas.openxmlformats.org/drawingml/2006/main">
+              <a:graphicData uri="http://schemas.openxmlformats.org/drawingml/2006/picture">
+                <pic:pic xmlns:pic="http://schemas.openxmlformats.org/drawingml/2006/picture">
+                  <pic:nvPicPr>
+                    <pic:cNvPr id="518419506" name="Picture 1" descr="A picture containing text, screenshot, software, multimedia software&#10;&#10;Description automatically generated"/>
+                    <pic:cNvPicPr/>
+                  </pic:nvPicPr>
+                  <pic:blipFill>
+                    <a:blip r:embed="rId10"/>
+                    <a:stretch>
+                      <a:fillRect/>
+                    </a:stretch>
+                  </pic:blipFill>
+                  <pic:spPr>
+                    <a:xfrm>
+                      <a:off x="0" y="0"/>
+                      <a:ext cx="5943600" cy="2249170"/>
+                    </a:xfrm>
+                    <a:prstGeom prst="rect">
+                      <a:avLst/>
+                    </a:prstGeom>
+                  </pic:spPr>
+                </pic:pic>
+              </a:graphicData>
+            </a:graphic>
+          </wp:inline>
+        </w:drawing>
+      </w:r>
+    </w:p>
+    <w:p/>
+    <w:p>
+      <w:r>
+        <w:drawing>
+          <wp:inline distT="0" distB="0" distL="0" distR="0" wp14:anchorId="5F2BEDF7" wp14:editId="7F6F5F6D">
+            <wp:extent cx="5943600" cy="2045335"/>
+            <wp:effectExtent l="0" t="0" r="0" b="0"/>
+            <wp:docPr id="1121360593" name="Picture 1" descr="A screenshot of a computer&#10;&#10;Description automatically generated with medium confidence"/>
+            <wp:cNvGraphicFramePr>
+              <a:graphicFrameLocks xmlns:a="http://schemas.openxmlformats.org/drawingml/2006/main" noChangeAspect="1"/>
+            </wp:cNvGraphicFramePr>
+            <a:graphic xmlns:a="http://schemas.openxmlformats.org/drawingml/2006/main">
+              <a:graphicData uri="http://schemas.openxmlformats.org/drawingml/2006/picture">
+                <pic:pic xmlns:pic="http://schemas.openxmlformats.org/drawingml/2006/picture">
+                  <pic:nvPicPr>
+                    <pic:cNvPr id="1121360593" name="Picture 1" descr="A screenshot of a computer&#10;&#10;Description automatically generated with medium confidence"/>
+                    <pic:cNvPicPr/>
+                  </pic:nvPicPr>
+                  <pic:blipFill>
+                    <a:blip r:embed="rId11"/>
+                    <a:stretch>
+                      <a:fillRect/>
+                    </a:stretch>
+                  </pic:blipFill>
+                  <pic:spPr>
+                    <a:xfrm>
+                      <a:off x="0" y="0"/>
+                      <a:ext cx="5943600" cy="2045335"/>
+                    </a:xfrm>
+                    <a:prstGeom prst="rect">
+                      <a:avLst/>
+                    </a:prstGeom>
+                  </pic:spPr>
+                </pic:pic>
+              </a:graphicData>
+            </a:graphic>
+          </wp:inline>
+        </w:drawing>
+      </w:r>
+    </w:p>
+    <w:p/>
+    <w:p>
+      <w:r>
+        <w:drawing>
+          <wp:inline distT="0" distB="0" distL="0" distR="0" wp14:anchorId="21829A8E" wp14:editId="35DC6C4E">
+            <wp:extent cx="5943600" cy="2185035"/>
+            <wp:effectExtent l="0" t="0" r="0" b="5715"/>
+            <wp:docPr id="2136489998" name="Picture 1" descr="A screenshot of a computer&#10;&#10;Description automatically generated with medium confidence"/>
+            <wp:cNvGraphicFramePr>
+              <a:graphicFrameLocks xmlns:a="http://schemas.openxmlformats.org/drawingml/2006/main" noChangeAspect="1"/>
+            </wp:cNvGraphicFramePr>
+            <a:graphic xmlns:a="http://schemas.openxmlformats.org/drawingml/2006/main">
+              <a:graphicData uri="http://schemas.openxmlformats.org/drawingml/2006/picture">
+                <pic:pic xmlns:pic="http://schemas.openxmlformats.org/drawingml/2006/picture">
+                  <pic:nvPicPr>
+                    <pic:cNvPr id="2136489998" name="Picture 1" descr="A screenshot of a computer&#10;&#10;Description automatically generated with medium confidence"/>
+                    <pic:cNvPicPr/>
+                  </pic:nvPicPr>
+                  <pic:blipFill>
+                    <a:blip r:embed="rId12"/>
+                    <a:stretch>
+                      <a:fillRect/>
+                    </a:stretch>
+                  </pic:blipFill>
+                  <pic:spPr>
+                    <a:xfrm>
+                      <a:off x="0" y="0"/>
+                      <a:ext cx="5943600" cy="2185035"/>
+                    </a:xfrm>
+                    <a:prstGeom prst="rect">
+                      <a:avLst/>
+                    </a:prstGeom>
+                  </pic:spPr>
+                </pic:pic>
+              </a:graphicData>
+            </a:graphic>
+          </wp:inline>
+        </w:drawing>
+      </w:r>
+    </w:p>
+    <w:p/>
+    <w:p>
+      <w:pPr>
+        <w:rPr>
+          <w:b/>
+          <w:bCs/>
+        </w:rPr>
+      </w:pPr>
+      <w:r>
+        <w:rPr>
+          <w:b/>
+          <w:bCs/>
+        </w:rPr>
+        <w:t>Summary of Key Concepts:</w:t>
+      </w:r>
+    </w:p>
+    <w:p>
+      <w:pPr>
+        <w:rPr>
+          <w:b/>
+          <w:bCs/>
+        </w:rPr>
       </w:pPr>
     </w:p>
     <w:sectPr>

</xml_diff>